<commit_message>
Added map panning, following focus target.
</commit_message>
<xml_diff>
--- a/documentation/TaskMatrix-Wk4v2.docx
+++ b/documentation/TaskMatrix-Wk4v2.docx
@@ -125,7 +125,7 @@
             </w:r>
             <w:r>
               <w:rPr>
-                <w:color w:val="FF0000"/>
+                <w:color w:val="70AD47" w:themeColor="accent6"/>
               </w:rPr>
               <w:t>Controls</w:t>
             </w:r>
@@ -150,13 +150,13 @@
               <w:rPr>
                 <w:color w:val="70AD47" w:themeColor="accent6"/>
               </w:rPr>
-              <w:t xml:space="preserve">, </w:t>
-            </w:r>
-            <w:r>
-              <w:rPr>
-                <w:color w:val="FF0000"/>
-              </w:rPr>
-              <w:t>idle animations</w:t>
+              <w:t>,</w:t>
+            </w:r>
+            <w:r>
+              <w:rPr>
+                <w:color w:val="70AD47" w:themeColor="accent6"/>
+              </w:rPr>
+              <w:t xml:space="preserve"> idle animations</w:t>
             </w:r>
           </w:p>
         </w:tc>
@@ -213,7 +213,7 @@
             </w:r>
             <w:r>
               <w:rPr>
-                <w:color w:val="FF0000"/>
+                <w:color w:val="70AD47" w:themeColor="accent6"/>
               </w:rPr>
               <w:t>Controls</w:t>
             </w:r>
@@ -245,13 +245,25 @@
               <w:cnfStyle w:val="000000000000" w:firstRow="0" w:lastRow="0" w:firstColumn="0" w:lastColumn="0" w:oddVBand="0" w:evenVBand="0" w:oddHBand="0" w:evenHBand="0" w:firstRowFirstColumn="0" w:firstRowLastColumn="0" w:lastRowFirstColumn="0" w:lastRowLastColumn="0"/>
             </w:pPr>
             <w:r>
+              <w:rPr>
+                <w:color w:val="70AD47" w:themeColor="accent6"/>
+              </w:rPr>
               <w:t>C</w:t>
             </w:r>
             <w:r>
+              <w:rPr>
+                <w:color w:val="70AD47" w:themeColor="accent6"/>
+              </w:rPr>
               <w:t>ontrols</w:t>
             </w:r>
             <w:r>
-              <w:t>, physics</w:t>
+              <w:t xml:space="preserve">, </w:t>
+            </w:r>
+            <w:r>
+              <w:rPr>
+                <w:color w:val="FF0000"/>
+              </w:rPr>
+              <w:t>physics</w:t>
             </w:r>
           </w:p>
         </w:tc>
@@ -265,6 +277,9 @@
               <w:cnfStyle w:val="000000000000" w:firstRow="0" w:lastRow="0" w:firstColumn="0" w:lastColumn="0" w:oddVBand="0" w:evenVBand="0" w:oddHBand="0" w:evenHBand="0" w:firstRowFirstColumn="0" w:firstRowLastColumn="0" w:lastRowFirstColumn="0" w:lastRowLastColumn="0"/>
             </w:pPr>
             <w:r>
+              <w:rPr>
+                <w:color w:val="70AD47" w:themeColor="accent6"/>
+              </w:rPr>
               <w:t>Map layout, NPC animation</w:t>
             </w:r>
           </w:p>
@@ -279,9 +294,15 @@
               <w:cnfStyle w:val="000000000000" w:firstRow="0" w:lastRow="0" w:firstColumn="0" w:lastColumn="0" w:oddVBand="0" w:evenVBand="0" w:oddHBand="0" w:evenHBand="0" w:firstRowFirstColumn="0" w:firstRowLastColumn="0" w:lastRowFirstColumn="0" w:lastRowLastColumn="0"/>
             </w:pPr>
             <w:r>
+              <w:rPr>
+                <w:color w:val="70AD47" w:themeColor="accent6"/>
+              </w:rPr>
               <w:t>Background asset</w:t>
             </w:r>
             <w:r>
+              <w:rPr>
+                <w:color w:val="70AD47" w:themeColor="accent6"/>
+              </w:rPr>
               <w:t>, crop NPC assets, NPC stubs</w:t>
             </w:r>
           </w:p>
@@ -296,10 +317,19 @@
               <w:cnfStyle w:val="000000000000" w:firstRow="0" w:lastRow="0" w:firstColumn="0" w:lastColumn="0" w:oddVBand="0" w:evenVBand="0" w:oddHBand="0" w:evenHBand="0" w:firstRowFirstColumn="0" w:firstRowLastColumn="0" w:lastRowFirstColumn="0" w:lastRowLastColumn="0"/>
             </w:pPr>
             <w:r>
+              <w:rPr>
+                <w:color w:val="70AD47" w:themeColor="accent6"/>
+              </w:rPr>
               <w:t xml:space="preserve">On-foot </w:t>
             </w:r>
             <w:r>
-              <w:t>controls, enter/exit vehicle</w:t>
+              <w:rPr>
+                <w:color w:val="70AD47" w:themeColor="accent6"/>
+              </w:rPr>
+              <w:t xml:space="preserve">controls, </w:t>
+            </w:r>
+            <w:r>
+              <w:t>enter/exit vehicle</w:t>
             </w:r>
           </w:p>
         </w:tc>
@@ -331,6 +361,12 @@
               <w:jc w:val="center"/>
               <w:cnfStyle w:val="000000100000" w:firstRow="0" w:lastRow="0" w:firstColumn="0" w:lastColumn="0" w:oddVBand="0" w:evenVBand="0" w:oddHBand="1" w:evenHBand="0" w:firstRowFirstColumn="0" w:firstRowLastColumn="0" w:lastRowFirstColumn="0" w:lastRowLastColumn="0"/>
             </w:pPr>
+            <w:r>
+              <w:t>Collision Helper Class</w:t>
+            </w:r>
+            <w:r>
+              <w:t>, Goal Marker Stubs</w:t>
+            </w:r>
           </w:p>
         </w:tc>
         <w:tc>
@@ -342,6 +378,9 @@
               <w:jc w:val="center"/>
               <w:cnfStyle w:val="000000100000" w:firstRow="0" w:lastRow="0" w:firstColumn="0" w:lastColumn="0" w:oddVBand="0" w:evenVBand="0" w:oddHBand="1" w:evenHBand="0" w:firstRowFirstColumn="0" w:firstRowLastColumn="0" w:lastRowFirstColumn="0" w:lastRowLastColumn="0"/>
             </w:pPr>
+            <w:r>
+              <w:t>HUD, goal arrows(?)</w:t>
+            </w:r>
           </w:p>
         </w:tc>
         <w:tc>
@@ -353,6 +392,24 @@
               <w:jc w:val="center"/>
               <w:cnfStyle w:val="000000100000" w:firstRow="0" w:lastRow="0" w:firstColumn="0" w:lastColumn="0" w:oddVBand="0" w:evenVBand="0" w:oddHBand="1" w:evenHBand="0" w:firstRowFirstColumn="0" w:firstRowLastColumn="0" w:lastRowFirstColumn="0" w:lastRowLastColumn="0"/>
             </w:pPr>
+            <w:r>
+              <w:t>Map Panning,</w:t>
+            </w:r>
+            <w:r>
+              <w:t xml:space="preserve"> </w:t>
+            </w:r>
+            <w:r>
+              <w:t>C</w:t>
+            </w:r>
+            <w:r>
+              <w:t xml:space="preserve">ar </w:t>
+            </w:r>
+            <w:r>
+              <w:t>P</w:t>
+            </w:r>
+            <w:r>
+              <w:t>hysics</w:t>
+            </w:r>
           </w:p>
         </w:tc>
         <w:tc>
@@ -364,6 +421,9 @@
               <w:jc w:val="center"/>
               <w:cnfStyle w:val="000000100000" w:firstRow="0" w:lastRow="0" w:firstColumn="0" w:lastColumn="0" w:oddVBand="0" w:evenVBand="0" w:oddHBand="1" w:evenHBand="0" w:firstRowFirstColumn="0" w:firstRowLastColumn="0" w:lastRowFirstColumn="0" w:lastRowLastColumn="0"/>
             </w:pPr>
+            <w:r>
+              <w:t>Vehicle/Pedestrian AI</w:t>
+            </w:r>
           </w:p>
         </w:tc>
       </w:tr>

</xml_diff>

<commit_message>
added map panning, follows focus target.
</commit_message>
<xml_diff>
--- a/documentation/TaskMatrix-Wk4v2.docx
+++ b/documentation/TaskMatrix-Wk4v2.docx
@@ -125,7 +125,7 @@
             </w:r>
             <w:r>
               <w:rPr>
-                <w:color w:val="FF0000"/>
+                <w:color w:val="70AD47" w:themeColor="accent6"/>
               </w:rPr>
               <w:t>Controls</w:t>
             </w:r>
@@ -150,13 +150,13 @@
               <w:rPr>
                 <w:color w:val="70AD47" w:themeColor="accent6"/>
               </w:rPr>
-              <w:t xml:space="preserve">, </w:t>
-            </w:r>
-            <w:r>
-              <w:rPr>
-                <w:color w:val="FF0000"/>
-              </w:rPr>
-              <w:t>idle animations</w:t>
+              <w:t>,</w:t>
+            </w:r>
+            <w:r>
+              <w:rPr>
+                <w:color w:val="70AD47" w:themeColor="accent6"/>
+              </w:rPr>
+              <w:t xml:space="preserve"> idle animations</w:t>
             </w:r>
           </w:p>
         </w:tc>
@@ -213,7 +213,7 @@
             </w:r>
             <w:r>
               <w:rPr>
-                <w:color w:val="FF0000"/>
+                <w:color w:val="70AD47" w:themeColor="accent6"/>
               </w:rPr>
               <w:t>Controls</w:t>
             </w:r>
@@ -245,13 +245,25 @@
               <w:cnfStyle w:val="000000000000" w:firstRow="0" w:lastRow="0" w:firstColumn="0" w:lastColumn="0" w:oddVBand="0" w:evenVBand="0" w:oddHBand="0" w:evenHBand="0" w:firstRowFirstColumn="0" w:firstRowLastColumn="0" w:lastRowFirstColumn="0" w:lastRowLastColumn="0"/>
             </w:pPr>
             <w:r>
+              <w:rPr>
+                <w:color w:val="70AD47" w:themeColor="accent6"/>
+              </w:rPr>
               <w:t>C</w:t>
             </w:r>
             <w:r>
+              <w:rPr>
+                <w:color w:val="70AD47" w:themeColor="accent6"/>
+              </w:rPr>
               <w:t>ontrols</w:t>
             </w:r>
             <w:r>
-              <w:t>, physics</w:t>
+              <w:t xml:space="preserve">, </w:t>
+            </w:r>
+            <w:r>
+              <w:rPr>
+                <w:color w:val="FF0000"/>
+              </w:rPr>
+              <w:t>physics</w:t>
             </w:r>
           </w:p>
         </w:tc>
@@ -265,6 +277,9 @@
               <w:cnfStyle w:val="000000000000" w:firstRow="0" w:lastRow="0" w:firstColumn="0" w:lastColumn="0" w:oddVBand="0" w:evenVBand="0" w:oddHBand="0" w:evenHBand="0" w:firstRowFirstColumn="0" w:firstRowLastColumn="0" w:lastRowFirstColumn="0" w:lastRowLastColumn="0"/>
             </w:pPr>
             <w:r>
+              <w:rPr>
+                <w:color w:val="70AD47" w:themeColor="accent6"/>
+              </w:rPr>
               <w:t>Map layout, NPC animation</w:t>
             </w:r>
           </w:p>
@@ -279,9 +294,15 @@
               <w:cnfStyle w:val="000000000000" w:firstRow="0" w:lastRow="0" w:firstColumn="0" w:lastColumn="0" w:oddVBand="0" w:evenVBand="0" w:oddHBand="0" w:evenHBand="0" w:firstRowFirstColumn="0" w:firstRowLastColumn="0" w:lastRowFirstColumn="0" w:lastRowLastColumn="0"/>
             </w:pPr>
             <w:r>
+              <w:rPr>
+                <w:color w:val="70AD47" w:themeColor="accent6"/>
+              </w:rPr>
               <w:t>Background asset</w:t>
             </w:r>
             <w:r>
+              <w:rPr>
+                <w:color w:val="70AD47" w:themeColor="accent6"/>
+              </w:rPr>
               <w:t>, crop NPC assets, NPC stubs</w:t>
             </w:r>
           </w:p>
@@ -296,10 +317,19 @@
               <w:cnfStyle w:val="000000000000" w:firstRow="0" w:lastRow="0" w:firstColumn="0" w:lastColumn="0" w:oddVBand="0" w:evenVBand="0" w:oddHBand="0" w:evenHBand="0" w:firstRowFirstColumn="0" w:firstRowLastColumn="0" w:lastRowFirstColumn="0" w:lastRowLastColumn="0"/>
             </w:pPr>
             <w:r>
+              <w:rPr>
+                <w:color w:val="70AD47" w:themeColor="accent6"/>
+              </w:rPr>
               <w:t xml:space="preserve">On-foot </w:t>
             </w:r>
             <w:r>
-              <w:t>controls, enter/exit vehicle</w:t>
+              <w:rPr>
+                <w:color w:val="70AD47" w:themeColor="accent6"/>
+              </w:rPr>
+              <w:t xml:space="preserve">controls, </w:t>
+            </w:r>
+            <w:r>
+              <w:t>enter/exit vehicle</w:t>
             </w:r>
           </w:p>
         </w:tc>
@@ -331,6 +361,12 @@
               <w:jc w:val="center"/>
               <w:cnfStyle w:val="000000100000" w:firstRow="0" w:lastRow="0" w:firstColumn="0" w:lastColumn="0" w:oddVBand="0" w:evenVBand="0" w:oddHBand="1" w:evenHBand="0" w:firstRowFirstColumn="0" w:firstRowLastColumn="0" w:lastRowFirstColumn="0" w:lastRowLastColumn="0"/>
             </w:pPr>
+            <w:r>
+              <w:t>Collision Helper Class</w:t>
+            </w:r>
+            <w:r>
+              <w:t>, Goal Marker Stubs</w:t>
+            </w:r>
           </w:p>
         </w:tc>
         <w:tc>
@@ -342,6 +378,9 @@
               <w:jc w:val="center"/>
               <w:cnfStyle w:val="000000100000" w:firstRow="0" w:lastRow="0" w:firstColumn="0" w:lastColumn="0" w:oddVBand="0" w:evenVBand="0" w:oddHBand="1" w:evenHBand="0" w:firstRowFirstColumn="0" w:firstRowLastColumn="0" w:lastRowFirstColumn="0" w:lastRowLastColumn="0"/>
             </w:pPr>
+            <w:r>
+              <w:t>HUD, goal arrows(?)</w:t>
+            </w:r>
           </w:p>
         </w:tc>
         <w:tc>
@@ -353,6 +392,24 @@
               <w:jc w:val="center"/>
               <w:cnfStyle w:val="000000100000" w:firstRow="0" w:lastRow="0" w:firstColumn="0" w:lastColumn="0" w:oddVBand="0" w:evenVBand="0" w:oddHBand="1" w:evenHBand="0" w:firstRowFirstColumn="0" w:firstRowLastColumn="0" w:lastRowFirstColumn="0" w:lastRowLastColumn="0"/>
             </w:pPr>
+            <w:r>
+              <w:t>Map Panning,</w:t>
+            </w:r>
+            <w:r>
+              <w:t xml:space="preserve"> </w:t>
+            </w:r>
+            <w:r>
+              <w:t>C</w:t>
+            </w:r>
+            <w:r>
+              <w:t xml:space="preserve">ar </w:t>
+            </w:r>
+            <w:r>
+              <w:t>P</w:t>
+            </w:r>
+            <w:r>
+              <w:t>hysics</w:t>
+            </w:r>
           </w:p>
         </w:tc>
         <w:tc>
@@ -364,6 +421,9 @@
               <w:jc w:val="center"/>
               <w:cnfStyle w:val="000000100000" w:firstRow="0" w:lastRow="0" w:firstColumn="0" w:lastColumn="0" w:oddVBand="0" w:evenVBand="0" w:oddHBand="1" w:evenHBand="0" w:firstRowFirstColumn="0" w:firstRowLastColumn="0" w:lastRowFirstColumn="0" w:lastRowLastColumn="0"/>
             </w:pPr>
+            <w:r>
+              <w:t>Vehicle/Pedestrian AI</w:t>
+            </w:r>
           </w:p>
         </w:tc>
       </w:tr>

</xml_diff>